<commit_message>
update final semester 2
</commit_message>
<xml_diff>
--- a/Matkul_Semester_2/Algoritma&StrukturData/laprak/Jobsheet9_Ghoffar.docx
+++ b/Matkul_Semester_2/Algoritma&StrukturData/laprak/Jobsheet9_Ghoffar.docx
@@ -126,7 +126,6 @@
         </w:rPr>
         <w:t xml:space="preserve"> </w:t>
       </w:r>
-      <w:proofErr w:type="gramStart"/>
       <w:r>
         <w:rPr>
           <w:rFonts w:ascii="Times New Roman" w:hAnsi="Times New Roman" w:cs="Times New Roman"/>
@@ -147,7 +146,6 @@
         </w:rPr>
         <w:t xml:space="preserve"> :</w:t>
       </w:r>
-      <w:proofErr w:type="gramEnd"/>
       <w:r>
         <w:rPr>
           <w:rFonts w:ascii="Times New Roman" w:hAnsi="Times New Roman" w:cs="Times New Roman"/>
@@ -601,6 +599,7 @@
       <w:r>
         <w:rPr>
           <w:rFonts w:ascii="Times New Roman" w:hAnsi="Times New Roman" w:cs="Times New Roman"/>
+          <w:noProof/>
           <w:sz w:val="24"/>
           <w:szCs w:val="24"/>
         </w:rPr>
@@ -1462,6 +1461,7 @@
       <w:r>
         <w:rPr>
           <w:rFonts w:ascii="Times New Roman" w:hAnsi="Times New Roman" w:cs="Times New Roman"/>
+          <w:noProof/>
           <w:sz w:val="24"/>
           <w:szCs w:val="24"/>
         </w:rPr>
@@ -1829,6 +1829,7 @@
       <w:r>
         <w:rPr>
           <w:rFonts w:ascii="Times New Roman" w:hAnsi="Times New Roman" w:cs="Times New Roman"/>
+          <w:noProof/>
           <w:sz w:val="24"/>
           <w:szCs w:val="24"/>
         </w:rPr>
@@ -2217,6 +2218,9 @@
         </w:rPr>
       </w:pPr>
       <w:r>
+        <w:rPr>
+          <w:noProof/>
+        </w:rPr>
         <w:drawing>
           <wp:inline distT="0" distB="0" distL="0" distR="0" wp14:anchorId="1735AD1F" wp14:editId="013F2D65">
             <wp:extent cx="3248478" cy="504895"/>
@@ -2269,7 +2273,6 @@
         </w:rPr>
       </w:pPr>
       <w:proofErr w:type="spellStart"/>
-      <w:proofErr w:type="gramStart"/>
       <w:r>
         <w:rPr>
           <w:rFonts w:ascii="Times New Roman" w:hAnsi="Times New Roman" w:cs="Times New Roman"/>
@@ -2278,18 +2281,7 @@
           <w:sz w:val="24"/>
           <w:szCs w:val="24"/>
         </w:rPr>
-        <w:t>temp.next</w:t>
-      </w:r>
-      <w:proofErr w:type="gramEnd"/>
-      <w:r>
-        <w:rPr>
-          <w:rFonts w:ascii="Times New Roman" w:hAnsi="Times New Roman" w:cs="Times New Roman"/>
-          <w:b/>
-          <w:bCs/>
-          <w:sz w:val="24"/>
-          <w:szCs w:val="24"/>
-        </w:rPr>
-        <w:t>.data</w:t>
+        <w:t>temp.next.data</w:t>
       </w:r>
       <w:proofErr w:type="spellEnd"/>
       <w:r>
@@ -2758,7 +2750,6 @@
         </w:rPr>
       </w:pPr>
       <w:proofErr w:type="spellStart"/>
-      <w:proofErr w:type="gramStart"/>
       <w:r>
         <w:rPr>
           <w:rFonts w:ascii="Times New Roman" w:hAnsi="Times New Roman" w:cs="Times New Roman"/>
@@ -2771,7 +2762,6 @@
         <w:t>temp.next</w:t>
       </w:r>
       <w:proofErr w:type="spellEnd"/>
-      <w:proofErr w:type="gramEnd"/>
       <w:r>
         <w:rPr>
           <w:rFonts w:ascii="Times New Roman" w:hAnsi="Times New Roman" w:cs="Times New Roman"/>
@@ -3029,7 +3019,6 @@
         <w:t xml:space="preserve"> node `</w:t>
       </w:r>
       <w:proofErr w:type="spellStart"/>
-      <w:proofErr w:type="gramStart"/>
       <w:r>
         <w:rPr>
           <w:rFonts w:ascii="Times New Roman" w:hAnsi="Times New Roman" w:cs="Times New Roman"/>
@@ -3039,7 +3028,6 @@
         <w:t>temp.next</w:t>
       </w:r>
       <w:proofErr w:type="spellEnd"/>
-      <w:proofErr w:type="gramEnd"/>
       <w:r>
         <w:rPr>
           <w:rFonts w:ascii="Times New Roman" w:hAnsi="Times New Roman" w:cs="Times New Roman"/>
@@ -3139,7 +3127,6 @@
         <w:t xml:space="preserve"> `</w:t>
       </w:r>
       <w:proofErr w:type="spellStart"/>
-      <w:proofErr w:type="gramStart"/>
       <w:r>
         <w:rPr>
           <w:rFonts w:ascii="Times New Roman" w:hAnsi="Times New Roman" w:cs="Times New Roman"/>
@@ -3149,7 +3136,6 @@
         <w:t>temp.next</w:t>
       </w:r>
       <w:proofErr w:type="spellEnd"/>
-      <w:proofErr w:type="gramEnd"/>
       <w:r>
         <w:rPr>
           <w:rFonts w:ascii="Times New Roman" w:hAnsi="Times New Roman" w:cs="Times New Roman"/>
@@ -3267,7 +3253,6 @@
         <w:t xml:space="preserve"> node `</w:t>
       </w:r>
       <w:proofErr w:type="spellStart"/>
-      <w:proofErr w:type="gramStart"/>
       <w:r>
         <w:rPr>
           <w:rFonts w:ascii="Times New Roman" w:hAnsi="Times New Roman" w:cs="Times New Roman"/>
@@ -3277,7 +3262,6 @@
         <w:t>temp.next</w:t>
       </w:r>
       <w:proofErr w:type="spellEnd"/>
-      <w:proofErr w:type="gramEnd"/>
       <w:r>
         <w:rPr>
           <w:rFonts w:ascii="Times New Roman" w:hAnsi="Times New Roman" w:cs="Times New Roman"/>
@@ -3502,6 +3486,62 @@
         </w:rPr>
         <w:t xml:space="preserve"> oleh garbage collector di Java.</w:t>
       </w:r>
+    </w:p>
+    <w:p>
+      <w:pPr>
+        <w:rPr>
+          <w:rFonts w:ascii="Times New Roman" w:hAnsi="Times New Roman" w:cs="Times New Roman"/>
+          <w:sz w:val="24"/>
+          <w:szCs w:val="24"/>
+        </w:rPr>
+      </w:pPr>
+      <w:r>
+        <w:rPr>
+          <w:rFonts w:ascii="Times New Roman" w:hAnsi="Times New Roman" w:cs="Times New Roman"/>
+          <w:b/>
+          <w:bCs/>
+          <w:sz w:val="24"/>
+          <w:szCs w:val="24"/>
+        </w:rPr>
+        <w:t>Link repo</w:t>
+      </w:r>
+      <w:r>
+        <w:rPr>
+          <w:rFonts w:ascii="Times New Roman" w:hAnsi="Times New Roman" w:cs="Times New Roman"/>
+          <w:sz w:val="24"/>
+          <w:szCs w:val="24"/>
+        </w:rPr>
+        <w:t xml:space="preserve">: </w:t>
+      </w:r>
+      <w:hyperlink r:id="rId10" w:history="1">
+        <w:r>
+          <w:rPr>
+            <w:rStyle w:val="Hyperlink"/>
+            <w:rFonts w:ascii="Times New Roman" w:hAnsi="Times New Roman" w:cs="Times New Roman"/>
+            <w:sz w:val="24"/>
+            <w:szCs w:val="24"/>
+          </w:rPr>
+          <w:t>https://github.com/GhoffarFitassin/P_Algoritma_Struktur_Data/tree/main/jobsheet9</w:t>
+        </w:r>
+      </w:hyperlink>
+      <w:r>
+        <w:rPr>
+          <w:rFonts w:ascii="Times New Roman" w:hAnsi="Times New Roman" w:cs="Times New Roman"/>
+          <w:sz w:val="24"/>
+          <w:szCs w:val="24"/>
+        </w:rPr>
+        <w:t xml:space="preserve"> </w:t>
+      </w:r>
+    </w:p>
+    <w:p>
+      <w:pPr>
+        <w:ind w:left="491"/>
+        <w:rPr>
+          <w:rFonts w:ascii="Times New Roman" w:hAnsi="Times New Roman" w:cs="Times New Roman"/>
+          <w:sz w:val="24"/>
+          <w:szCs w:val="24"/>
+        </w:rPr>
+      </w:pPr>
     </w:p>
     <w:sectPr>
       <w:pgSz w:w="11906" w:h="16838"/>
@@ -4453,6 +4493,29 @@
       <w:contextualSpacing/>
     </w:pPr>
   </w:style>
+  <w:style w:type="character" w:styleId="Hyperlink">
+    <w:name w:val="Hyperlink"/>
+    <w:basedOn w:val="DefaultParagraphFont"/>
+    <w:uiPriority w:val="99"/>
+    <w:unhideWhenUsed/>
+    <w:rsid w:val="002D4289"/>
+    <w:rPr>
+      <w:color w:val="0563C1" w:themeColor="hyperlink"/>
+      <w:u w:val="single"/>
+    </w:rPr>
+  </w:style>
+  <w:style w:type="character" w:styleId="UnresolvedMention">
+    <w:name w:val="Unresolved Mention"/>
+    <w:basedOn w:val="DefaultParagraphFont"/>
+    <w:uiPriority w:val="99"/>
+    <w:semiHidden/>
+    <w:unhideWhenUsed/>
+    <w:rsid w:val="002D4289"/>
+    <w:rPr>
+      <w:color w:val="605E5C"/>
+      <w:shd w:val="clear" w:color="auto" w:fill="E1DFDD"/>
+    </w:rPr>
+  </w:style>
 </w:styles>
 </file>
 

</xml_diff>